<commit_message>
autalizacao do autenticar pessoa
</commit_message>
<xml_diff>
--- a/Requisitos/descricao_casos_de_uso/nivel_sistema/CSU19 - AutenticarPessoa.docx
+++ b/Requisitos/descricao_casos_de_uso/nivel_sistema/CSU19 - AutenticarPessoa.docx
@@ -21,7 +21,26 @@
           <w:sz w:val="36"/>
           <w:szCs w:val="36"/>
         </w:rPr>
-        <w:t>CSU17 – Autenticar Pessoa</w:t>
+        <w:t>CSU1</w:t>
+      </w:r>
+      <w:r>
+        <w:rPr>
+          <w:rFonts w:hint="default" w:eastAsia="Ubuntu" w:cs="Arial"/>
+          <w:b/>
+          <w:sz w:val="36"/>
+          <w:szCs w:val="36"/>
+          <w:lang w:val="pt-BR"/>
+        </w:rPr>
+        <w:t>9</w:t>
+      </w:r>
+      <w:r>
+        <w:rPr>
+          <w:rFonts w:hint="default" w:ascii="Arial" w:hAnsi="Arial" w:eastAsia="Ubuntu" w:cs="Arial"/>
+          <w:b/>
+          <w:sz w:val="36"/>
+          <w:szCs w:val="36"/>
+        </w:rPr>
+        <w:t xml:space="preserve"> – Autenticar Pessoa</w:t>
       </w:r>
     </w:p>
     <w:p>
@@ -190,6 +209,12 @@
             <w:insideH w:val="none" w:color="auto" w:sz="0" w:space="0"/>
             <w:insideV w:val="none" w:color="auto" w:sz="0" w:space="0"/>
           </w:tblBorders>
+          <w:tblCellMar>
+            <w:top w:w="0" w:type="dxa"/>
+            <w:left w:w="108" w:type="dxa"/>
+            <w:bottom w:w="0" w:type="dxa"/>
+            <w:right w:w="108" w:type="dxa"/>
+          </w:tblCellMar>
         </w:tblPrEx>
         <w:trPr>
           <w:trHeight w:val="785" w:hRule="atLeast"/>
@@ -339,7 +364,20 @@
               <w:rPr>
                 <w:rFonts w:hint="default" w:ascii="Arial" w:hAnsi="Arial" w:eastAsia="Ubuntu" w:cs="Arial"/>
               </w:rPr>
-              <w:t>Administrador, Técnico, Almoxarife ou Gestor.</w:t>
+              <w:t xml:space="preserve">Administrador, Técnico, Almoxarife </w:t>
+            </w:r>
+            <w:r>
+              <w:rPr>
+                <w:rFonts w:hint="default" w:eastAsia="Ubuntu" w:cs="Arial"/>
+                <w:lang w:val="pt-BR"/>
+              </w:rPr>
+              <w:t>e</w:t>
+            </w:r>
+            <w:r>
+              <w:rPr>
+                <w:rFonts w:hint="default" w:ascii="Arial" w:hAnsi="Arial" w:eastAsia="Ubuntu" w:cs="Arial"/>
+              </w:rPr>
+              <w:t xml:space="preserve"> Gestor.</w:t>
             </w:r>
           </w:p>
         </w:tc>
@@ -537,6 +575,12 @@
             <w:insideH w:val="none" w:color="auto" w:sz="0" w:space="0"/>
             <w:insideV w:val="none" w:color="auto" w:sz="0" w:space="0"/>
           </w:tblBorders>
+          <w:tblCellMar>
+            <w:top w:w="0" w:type="dxa"/>
+            <w:left w:w="108" w:type="dxa"/>
+            <w:bottom w:w="0" w:type="dxa"/>
+            <w:right w:w="108" w:type="dxa"/>
+          </w:tblCellMar>
         </w:tblPrEx>
         <w:trPr>
           <w:trHeight w:val="530" w:hRule="atLeast"/>
@@ -710,8 +754,16 @@
             <w:r>
               <w:rPr>
                 <w:rFonts w:hint="default" w:ascii="Arial" w:hAnsi="Arial" w:eastAsia="Ubuntu" w:cs="Arial"/>
-              </w:rPr>
-              <w:t xml:space="preserve">1. Ator insere o seu </w:t>
+                <w:b/>
+                <w:bCs/>
+              </w:rPr>
+              <w:t xml:space="preserve">1. </w:t>
+            </w:r>
+            <w:r>
+              <w:rPr>
+                <w:rFonts w:hint="default" w:ascii="Arial" w:hAnsi="Arial" w:eastAsia="Ubuntu" w:cs="Arial"/>
+              </w:rPr>
+              <w:t xml:space="preserve">Ator insere o seu </w:t>
             </w:r>
             <w:r>
               <w:rPr>
@@ -750,8 +802,16 @@
             <w:r>
               <w:rPr>
                 <w:rFonts w:hint="default" w:ascii="Arial" w:hAnsi="Arial" w:eastAsia="Ubuntu" w:cs="Arial"/>
-              </w:rPr>
-              <w:t>2. Ator insere sua respectiva senha;</w:t>
+                <w:b/>
+                <w:bCs/>
+              </w:rPr>
+              <w:t xml:space="preserve">2. </w:t>
+            </w:r>
+            <w:r>
+              <w:rPr>
+                <w:rFonts w:hint="default" w:ascii="Arial" w:hAnsi="Arial" w:eastAsia="Ubuntu" w:cs="Arial"/>
+              </w:rPr>
+              <w:t>Ator insere sua senha;</w:t>
             </w:r>
           </w:p>
           <w:p>
@@ -764,8 +824,16 @@
             <w:r>
               <w:rPr>
                 <w:rFonts w:hint="default" w:ascii="Arial" w:hAnsi="Arial" w:eastAsia="Ubuntu" w:cs="Arial"/>
-              </w:rPr>
-              <w:t>3. Se o ator quiser que o computador que ele está acessando o sistema guarde seus dados de login e senha o mesmo deve marcar a opção “Lembre de mim”;</w:t>
+                <w:b/>
+                <w:bCs/>
+              </w:rPr>
+              <w:t>3.</w:t>
+            </w:r>
+            <w:r>
+              <w:rPr>
+                <w:rFonts w:hint="default" w:ascii="Arial" w:hAnsi="Arial" w:eastAsia="Ubuntu" w:cs="Arial"/>
+              </w:rPr>
+              <w:t xml:space="preserve"> Se o ator quiser que o computador que ele está acessando o sistema guarde seus dados de login e senha o mesmo deve marcar a opção “Lembre de mim”;</w:t>
             </w:r>
           </w:p>
           <w:p>
@@ -778,8 +846,16 @@
             <w:r>
               <w:rPr>
                 <w:rFonts w:hint="default" w:ascii="Arial" w:hAnsi="Arial" w:eastAsia="Ubuntu" w:cs="Arial"/>
-              </w:rPr>
-              <w:t>4. O ator clica no botão Entrar.</w:t>
+                <w:b/>
+                <w:bCs/>
+              </w:rPr>
+              <w:t xml:space="preserve">4. </w:t>
+            </w:r>
+            <w:r>
+              <w:rPr>
+                <w:rFonts w:hint="default" w:ascii="Arial" w:hAnsi="Arial" w:eastAsia="Ubuntu" w:cs="Arial"/>
+              </w:rPr>
+              <w:t>O ator clica no botão Entrar.</w:t>
             </w:r>
           </w:p>
         </w:tc>
@@ -896,7 +972,20 @@
               <w:rPr>
                 <w:rFonts w:hint="default" w:ascii="Arial" w:hAnsi="Arial" w:eastAsia="Ubuntu" w:cs="Arial"/>
               </w:rPr>
-              <w:t>. Erro na validação do login. Exibe a mensagem “Seu login ou senha estão Incorretos.” Voltando para o fluxo 1.</w:t>
+              <w:t xml:space="preserve">. Erro na validação do login. Exibe a mensagem “Seu login ou senha estão Incorretos.” Voltando para o </w:t>
+            </w:r>
+            <w:r>
+              <w:rPr>
+                <w:rFonts w:hint="default" w:eastAsia="Ubuntu" w:cs="Arial"/>
+                <w:lang w:val="pt-BR"/>
+              </w:rPr>
+              <w:t xml:space="preserve">passo </w:t>
+            </w:r>
+            <w:r>
+              <w:rPr>
+                <w:rFonts w:hint="default" w:ascii="Arial" w:hAnsi="Arial" w:eastAsia="Ubuntu" w:cs="Arial"/>
+              </w:rPr>
+              <w:t>1.</w:t>
             </w:r>
           </w:p>
         </w:tc>
@@ -1011,7 +1100,33 @@
               <w:rPr>
                 <w:rFonts w:hint="default" w:ascii="Arial" w:hAnsi="Arial" w:eastAsia="Ubuntu" w:cs="Arial"/>
               </w:rPr>
-              <w:t xml:space="preserve">Ator pode recuperar sua senha clicando no botão “Esqueci minha senha”, e ver seção </w:t>
+              <w:t xml:space="preserve">Ator pode recuperar sua senha clicando </w:t>
+            </w:r>
+            <w:r>
+              <w:rPr>
+                <w:rFonts w:hint="default" w:eastAsia="Ubuntu" w:cs="Arial"/>
+                <w:lang w:val="pt-BR"/>
+              </w:rPr>
+              <w:t xml:space="preserve">em </w:t>
+            </w:r>
+            <w:r>
+              <w:rPr>
+                <w:rFonts w:hint="default" w:ascii="Arial" w:hAnsi="Arial" w:eastAsia="Ubuntu" w:cs="Arial"/>
+              </w:rPr>
+              <w:t xml:space="preserve">“Esqueci minha senha”, ver </w:t>
+            </w:r>
+            <w:r>
+              <w:rPr>
+                <w:rFonts w:hint="default" w:eastAsia="Ubuntu" w:cs="Arial"/>
+                <w:lang w:val="pt-BR"/>
+              </w:rPr>
+              <w:t>S</w:t>
+            </w:r>
+            <w:r>
+              <w:rPr>
+                <w:rFonts w:hint="default" w:ascii="Arial" w:hAnsi="Arial" w:eastAsia="Ubuntu" w:cs="Arial"/>
+              </w:rPr>
+              <w:t xml:space="preserve">eção </w:t>
             </w:r>
             <w:r>
               <w:rPr>
@@ -1041,7 +1156,20 @@
               <w:rPr>
                 <w:rFonts w:hint="default" w:ascii="Arial" w:hAnsi="Arial" w:eastAsia="Ubuntu" w:cs="Arial"/>
               </w:rPr>
-              <w:t xml:space="preserve">Ator pode criar seu cadastro, se ainda não for cadastrado, através do caso de uso </w:t>
+              <w:t xml:space="preserve">Ator pode criar seu cadastro, se ainda não for cadastrado, </w:t>
+            </w:r>
+            <w:r>
+              <w:rPr>
+                <w:rFonts w:hint="default" w:eastAsia="Ubuntu" w:cs="Arial"/>
+                <w:lang w:val="pt-BR"/>
+              </w:rPr>
+              <w:t>clicando em “Realizar novo cadastro”, ver</w:t>
+            </w:r>
+            <w:r>
+              <w:rPr>
+                <w:rFonts w:hint="default" w:ascii="Arial" w:hAnsi="Arial" w:eastAsia="Ubuntu" w:cs="Arial"/>
+              </w:rPr>
+              <w:t xml:space="preserve"> </w:t>
             </w:r>
             <w:r>
               <w:rPr>
@@ -1049,6 +1177,14 @@
                 <w:color w:val="FF0000"/>
               </w:rPr>
               <w:t>CSU - Inserir Novo Cadastro</w:t>
+            </w:r>
+            <w:r>
+              <w:rPr>
+                <w:rFonts w:hint="default" w:eastAsia="Ubuntu" w:cs="Arial"/>
+                <w:color w:val="auto"/>
+                <w:lang w:val="pt-BR"/>
+              </w:rPr>
+              <w:t>.</w:t>
             </w:r>
           </w:p>
         </w:tc>
@@ -1060,11 +1196,11 @@
           <w:rFonts w:hint="default" w:ascii="Arial" w:hAnsi="Arial" w:eastAsia="Ubuntu" w:cs="Arial"/>
         </w:rPr>
       </w:pPr>
-      <w:bookmarkStart w:id="2" w:name="_heading=h.l0cg2kd9q21p" w:colFirst="0" w:colLast="0"/>
+      <w:bookmarkStart w:id="2" w:name="_heading=h.gjdgxs" w:colFirst="0" w:colLast="0"/>
       <w:bookmarkEnd w:id="2"/>
-      <w:bookmarkStart w:id="3" w:name="_heading=h.30j0zll" w:colFirst="0" w:colLast="0"/>
+      <w:bookmarkStart w:id="3" w:name="_heading=h.l0cg2kd9q21p" w:colFirst="0" w:colLast="0"/>
       <w:bookmarkEnd w:id="3"/>
-      <w:bookmarkStart w:id="4" w:name="_heading=h.gjdgxs" w:colFirst="0" w:colLast="0"/>
+      <w:bookmarkStart w:id="4" w:name="_heading=h.30j0zll" w:colFirst="0" w:colLast="0"/>
       <w:bookmarkEnd w:id="4"/>
     </w:p>
     <w:p>
@@ -1290,7 +1426,7 @@
             <w:tcBorders>
               <w:top w:val="nil"/>
               <w:left w:val="single" w:color="000000" w:sz="6" w:space="0"/>
-              <w:bottom w:val="single" w:color="000000" w:sz="6" w:space="0"/>
+              <w:bottom w:val="nil"/>
               <w:right w:val="single" w:color="000000" w:sz="6" w:space="0"/>
             </w:tcBorders>
             <w:shd w:val="clear" w:color="auto" w:fill="auto"/>
@@ -1316,7 +1452,7 @@
               <w:rPr>
                 <w:rFonts w:hint="default" w:ascii="Arial" w:hAnsi="Arial" w:eastAsia="Ubuntu" w:cs="Arial"/>
               </w:rPr>
-              <w:t xml:space="preserve">Ator clica em “Esqueci minha senha” e é redirecionado para a tela </w:t>
+              <w:t xml:space="preserve">Ator clica em “Esqueci minha senha” e é direcionado para a tela </w:t>
             </w:r>
             <w:r>
               <w:rPr>
@@ -1331,33 +1467,6 @@
               </w:rPr>
               <w:t>.</w:t>
             </w:r>
-          </w:p>
-          <w:p>
-            <w:pPr>
-              <w:numPr>
-                <w:ilvl w:val="0"/>
-                <w:numId w:val="2"/>
-              </w:numPr>
-              <w:spacing w:before="240"/>
-              <w:rPr>
-                <w:rFonts w:hint="default" w:ascii="Arial" w:hAnsi="Arial" w:eastAsia="Ubuntu" w:cs="Arial"/>
-              </w:rPr>
-            </w:pPr>
-            <w:r>
-              <w:rPr>
-                <w:rFonts w:hint="default" w:ascii="Arial" w:hAnsi="Arial" w:eastAsia="Ubuntu" w:cs="Arial"/>
-              </w:rPr>
-              <w:t>O ator deverá inserir seu e-mail cadastrado, se o sistema reconhecer esse e-mail, o ator recebera um e-mail com uma senha provisória.</w:t>
-            </w:r>
-          </w:p>
-          <w:p>
-            <w:pPr>
-              <w:spacing w:after="240"/>
-              <w:ind w:left="720"/>
-              <w:rPr>
-                <w:rFonts w:hint="default" w:ascii="Arial" w:hAnsi="Arial" w:eastAsia="Ubuntu" w:cs="Arial"/>
-              </w:rPr>
-            </w:pPr>
           </w:p>
           <w:p>
             <w:pPr>
@@ -1372,10 +1481,395 @@
             </w:pPr>
             <w:r>
               <w:rPr>
+                <w:rFonts w:hint="default" w:ascii="Arial" w:hAnsi="Arial" w:eastAsia="Ubuntu" w:cs="Arial"/>
+              </w:rPr>
+              <w:t>O ator inser</w:t>
+            </w:r>
+            <w:r>
+              <w:rPr>
                 <w:rFonts w:hint="default" w:eastAsia="Ubuntu" w:cs="Arial"/>
-                <w:lang w:val="pt-PT"/>
-              </w:rPr>
-              <w:t>Ator pode realizar autenticação de acordo fluxo principal.</w:t>
+                <w:lang w:val="pt-BR"/>
+              </w:rPr>
+              <w:t>e</w:t>
+            </w:r>
+            <w:r>
+              <w:rPr>
+                <w:rFonts w:hint="default" w:ascii="Arial" w:hAnsi="Arial" w:eastAsia="Ubuntu" w:cs="Arial"/>
+              </w:rPr>
+              <w:t xml:space="preserve"> seu e-mail cadastrado,</w:t>
+            </w:r>
+            <w:r>
+              <w:rPr>
+                <w:rFonts w:hint="default" w:eastAsia="Ubuntu" w:cs="Arial"/>
+                <w:lang w:val="pt-BR"/>
+              </w:rPr>
+              <w:t xml:space="preserve"> clica no botão “Solicitar nova senha”,</w:t>
+            </w:r>
+            <w:r>
+              <w:rPr>
+                <w:rFonts w:hint="default" w:ascii="Arial" w:hAnsi="Arial" w:eastAsia="Ubuntu" w:cs="Arial"/>
+              </w:rPr>
+              <w:t xml:space="preserve"> recebe</w:t>
+            </w:r>
+            <w:r>
+              <w:rPr>
+                <w:rFonts w:hint="default" w:eastAsia="Ubuntu" w:cs="Arial"/>
+                <w:lang w:val="pt-BR"/>
+              </w:rPr>
+              <w:t>ndo</w:t>
+            </w:r>
+            <w:r>
+              <w:rPr>
+                <w:rFonts w:hint="default" w:ascii="Arial" w:hAnsi="Arial" w:eastAsia="Ubuntu" w:cs="Arial"/>
+              </w:rPr>
+              <w:t xml:space="preserve"> um e-mail com uma senha provisória.</w:t>
+            </w:r>
+          </w:p>
+        </w:tc>
+      </w:tr>
+      <w:tr>
+        <w:tblPrEx>
+          <w:tblBorders>
+            <w:top w:val="none" w:color="auto" w:sz="0" w:space="0"/>
+            <w:left w:val="none" w:color="auto" w:sz="0" w:space="0"/>
+            <w:bottom w:val="none" w:color="auto" w:sz="0" w:space="0"/>
+            <w:right w:val="none" w:color="auto" w:sz="0" w:space="0"/>
+            <w:insideH w:val="none" w:color="auto" w:sz="0" w:space="0"/>
+            <w:insideV w:val="none" w:color="auto" w:sz="0" w:space="0"/>
+          </w:tblBorders>
+          <w:tblCellMar>
+            <w:top w:w="0" w:type="dxa"/>
+            <w:left w:w="108" w:type="dxa"/>
+            <w:bottom w:w="0" w:type="dxa"/>
+            <w:right w:w="108" w:type="dxa"/>
+          </w:tblCellMar>
+        </w:tblPrEx>
+        <w:trPr>
+          <w:trHeight w:val="605" w:hRule="atLeast"/>
+        </w:trPr>
+        <w:tc>
+          <w:tcPr>
+            <w:tcW w:w="9030" w:type="dxa"/>
+            <w:gridSpan w:val="2"/>
+            <w:tcBorders>
+              <w:top w:val="nil"/>
+              <w:left w:val="single" w:color="000000" w:sz="6" w:space="0"/>
+              <w:bottom w:val="nil"/>
+              <w:right w:val="single" w:color="000000" w:sz="6" w:space="0"/>
+            </w:tcBorders>
+            <w:shd w:val="clear" w:color="auto" w:fill="auto"/>
+            <w:tcMar>
+              <w:top w:w="100" w:type="dxa"/>
+              <w:left w:w="100" w:type="dxa"/>
+              <w:bottom w:w="100" w:type="dxa"/>
+              <w:right w:w="100" w:type="dxa"/>
+            </w:tcMar>
+          </w:tcPr>
+          <w:p>
+            <w:pPr>
+              <w:numPr>
+                <w:numId w:val="0"/>
+              </w:numPr>
+              <w:spacing w:after="240"/>
+              <w:ind w:left="360" w:leftChars="0"/>
+              <w:jc w:val="center"/>
+              <w:rPr>
+                <w:rFonts w:hint="default" w:eastAsia="Ubuntu" w:cs="Arial"/>
+                <w:lang w:val="pt-BR"/>
+              </w:rPr>
+            </w:pPr>
+            <w:r>
+              <w:rPr>
+                <w:rFonts w:hint="default" w:eastAsia="Ubuntu" w:cs="Arial"/>
+                <w:b/>
+                <w:bCs/>
+                <w:lang w:val="pt-BR"/>
+              </w:rPr>
+              <w:t>Fluxo de Exceção</w:t>
+            </w:r>
+          </w:p>
+        </w:tc>
+      </w:tr>
+      <w:tr>
+        <w:tblPrEx>
+          <w:tblBorders>
+            <w:top w:val="none" w:color="auto" w:sz="0" w:space="0"/>
+            <w:left w:val="none" w:color="auto" w:sz="0" w:space="0"/>
+            <w:bottom w:val="none" w:color="auto" w:sz="0" w:space="0"/>
+            <w:right w:val="none" w:color="auto" w:sz="0" w:space="0"/>
+            <w:insideH w:val="none" w:color="auto" w:sz="0" w:space="0"/>
+            <w:insideV w:val="none" w:color="auto" w:sz="0" w:space="0"/>
+          </w:tblBorders>
+          <w:tblCellMar>
+            <w:top w:w="0" w:type="dxa"/>
+            <w:left w:w="108" w:type="dxa"/>
+            <w:bottom w:w="0" w:type="dxa"/>
+            <w:right w:w="108" w:type="dxa"/>
+          </w:tblCellMar>
+        </w:tblPrEx>
+        <w:trPr>
+          <w:trHeight w:val="1010" w:hRule="atLeast"/>
+        </w:trPr>
+        <w:tc>
+          <w:tcPr>
+            <w:tcW w:w="9030" w:type="dxa"/>
+            <w:gridSpan w:val="2"/>
+            <w:tcBorders>
+              <w:top w:val="nil"/>
+              <w:left w:val="single" w:color="000000" w:sz="6" w:space="0"/>
+              <w:bottom w:val="nil"/>
+              <w:right w:val="single" w:color="000000" w:sz="6" w:space="0"/>
+            </w:tcBorders>
+            <w:shd w:val="clear" w:color="auto" w:fill="auto"/>
+            <w:tcMar>
+              <w:top w:w="100" w:type="dxa"/>
+              <w:left w:w="100" w:type="dxa"/>
+              <w:bottom w:w="100" w:type="dxa"/>
+              <w:right w:w="100" w:type="dxa"/>
+            </w:tcMar>
+          </w:tcPr>
+          <w:p>
+            <w:pPr>
+              <w:numPr>
+                <w:numId w:val="0"/>
+              </w:numPr>
+              <w:spacing w:after="240"/>
+              <w:ind w:left="360" w:leftChars="0"/>
+              <w:rPr>
+                <w:rFonts w:hint="default" w:eastAsia="Ubuntu" w:cs="Arial"/>
+                <w:b/>
+                <w:bCs/>
+                <w:lang w:val="pt-BR"/>
+              </w:rPr>
+            </w:pPr>
+            <w:r>
+              <w:rPr>
+                <w:rFonts w:hint="default" w:eastAsia="Ubuntu" w:cs="Arial"/>
+                <w:b/>
+                <w:bCs/>
+                <w:lang w:val="pt-BR"/>
+              </w:rPr>
+              <w:t xml:space="preserve">Linha 2: </w:t>
+            </w:r>
+            <w:r>
+              <w:rPr>
+                <w:rFonts w:hint="default" w:eastAsia="Ubuntu" w:cs="Arial"/>
+                <w:b w:val="0"/>
+                <w:bCs w:val="0"/>
+                <w:lang w:val="pt-BR"/>
+              </w:rPr>
+              <w:t>Email inválido, sistema exibe um popup com a mensagem “Email não registrado” dando reload na</w:t>
+            </w:r>
+            <w:bookmarkStart w:id="5" w:name="_GoBack"/>
+            <w:bookmarkEnd w:id="5"/>
+            <w:r>
+              <w:rPr>
+                <w:rFonts w:hint="default" w:eastAsia="Ubuntu" w:cs="Arial"/>
+                <w:b w:val="0"/>
+                <w:bCs w:val="0"/>
+                <w:lang w:val="pt-BR"/>
+              </w:rPr>
+              <w:t xml:space="preserve"> tela </w:t>
+            </w:r>
+            <w:r>
+              <w:rPr>
+                <w:rFonts w:hint="default" w:ascii="Arial" w:hAnsi="Arial" w:eastAsia="Ubuntu" w:cs="Arial"/>
+                <w:color w:val="FF0000"/>
+              </w:rPr>
+              <w:t>21C – EsqueciSenha</w:t>
+            </w:r>
+            <w:r>
+              <w:rPr>
+                <w:rFonts w:hint="default" w:ascii="Arial" w:hAnsi="Arial" w:eastAsia="Ubuntu" w:cs="Arial"/>
+              </w:rPr>
+              <w:t>.</w:t>
+            </w:r>
+          </w:p>
+        </w:tc>
+      </w:tr>
+      <w:tr>
+        <w:tblPrEx>
+          <w:tblBorders>
+            <w:top w:val="none" w:color="auto" w:sz="0" w:space="0"/>
+            <w:left w:val="none" w:color="auto" w:sz="0" w:space="0"/>
+            <w:bottom w:val="none" w:color="auto" w:sz="0" w:space="0"/>
+            <w:right w:val="none" w:color="auto" w:sz="0" w:space="0"/>
+            <w:insideH w:val="none" w:color="auto" w:sz="0" w:space="0"/>
+            <w:insideV w:val="none" w:color="auto" w:sz="0" w:space="0"/>
+          </w:tblBorders>
+          <w:tblCellMar>
+            <w:top w:w="0" w:type="dxa"/>
+            <w:left w:w="108" w:type="dxa"/>
+            <w:bottom w:w="0" w:type="dxa"/>
+            <w:right w:w="108" w:type="dxa"/>
+          </w:tblCellMar>
+        </w:tblPrEx>
+        <w:trPr>
+          <w:trHeight w:val="710" w:hRule="atLeast"/>
+        </w:trPr>
+        <w:tc>
+          <w:tcPr>
+            <w:tcW w:w="9030" w:type="dxa"/>
+            <w:gridSpan w:val="2"/>
+            <w:tcBorders>
+              <w:top w:val="nil"/>
+              <w:left w:val="single" w:color="000000" w:sz="6" w:space="0"/>
+              <w:bottom w:val="nil"/>
+              <w:right w:val="single" w:color="000000" w:sz="6" w:space="0"/>
+            </w:tcBorders>
+            <w:shd w:val="clear" w:color="auto" w:fill="auto"/>
+            <w:tcMar>
+              <w:top w:w="100" w:type="dxa"/>
+              <w:left w:w="100" w:type="dxa"/>
+              <w:bottom w:w="100" w:type="dxa"/>
+              <w:right w:w="100" w:type="dxa"/>
+            </w:tcMar>
+          </w:tcPr>
+          <w:p>
+            <w:pPr>
+              <w:numPr>
+                <w:numId w:val="0"/>
+              </w:numPr>
+              <w:spacing w:after="240"/>
+              <w:ind w:left="360" w:leftChars="0"/>
+              <w:jc w:val="center"/>
+              <w:rPr>
+                <w:rFonts w:hint="default" w:eastAsia="Ubuntu" w:cs="Arial"/>
+                <w:b/>
+                <w:bCs/>
+                <w:lang w:val="pt-BR"/>
+              </w:rPr>
+            </w:pPr>
+            <w:r>
+              <w:rPr>
+                <w:rFonts w:hint="default" w:eastAsia="Ubuntu" w:cs="Arial"/>
+                <w:b/>
+                <w:bCs/>
+                <w:lang w:val="pt-BR"/>
+              </w:rPr>
+              <w:t>Fluxo Alternativo</w:t>
+            </w:r>
+          </w:p>
+        </w:tc>
+      </w:tr>
+      <w:tr>
+        <w:tblPrEx>
+          <w:tblBorders>
+            <w:top w:val="none" w:color="auto" w:sz="0" w:space="0"/>
+            <w:left w:val="none" w:color="auto" w:sz="0" w:space="0"/>
+            <w:bottom w:val="none" w:color="auto" w:sz="0" w:space="0"/>
+            <w:right w:val="none" w:color="auto" w:sz="0" w:space="0"/>
+            <w:insideH w:val="none" w:color="auto" w:sz="0" w:space="0"/>
+            <w:insideV w:val="none" w:color="auto" w:sz="0" w:space="0"/>
+          </w:tblBorders>
+          <w:tblCellMar>
+            <w:top w:w="0" w:type="dxa"/>
+            <w:left w:w="108" w:type="dxa"/>
+            <w:bottom w:w="0" w:type="dxa"/>
+            <w:right w:w="108" w:type="dxa"/>
+          </w:tblCellMar>
+        </w:tblPrEx>
+        <w:trPr>
+          <w:trHeight w:val="1665" w:hRule="atLeast"/>
+        </w:trPr>
+        <w:tc>
+          <w:tcPr>
+            <w:tcW w:w="9030" w:type="dxa"/>
+            <w:gridSpan w:val="2"/>
+            <w:tcBorders>
+              <w:top w:val="nil"/>
+              <w:left w:val="single" w:color="000000" w:sz="6" w:space="0"/>
+              <w:bottom w:val="single" w:color="000000" w:sz="6" w:space="0"/>
+              <w:right w:val="single" w:color="000000" w:sz="6" w:space="0"/>
+            </w:tcBorders>
+            <w:shd w:val="clear" w:color="auto" w:fill="auto"/>
+            <w:tcMar>
+              <w:top w:w="100" w:type="dxa"/>
+              <w:left w:w="100" w:type="dxa"/>
+              <w:bottom w:w="100" w:type="dxa"/>
+              <w:right w:w="100" w:type="dxa"/>
+            </w:tcMar>
+          </w:tcPr>
+          <w:p>
+            <w:pPr>
+              <w:numPr>
+                <w:ilvl w:val="0"/>
+                <w:numId w:val="3"/>
+              </w:numPr>
+              <w:spacing w:after="240"/>
+              <w:ind w:left="360" w:leftChars="0"/>
+              <w:jc w:val="both"/>
+              <w:rPr>
+                <w:rFonts w:hint="default" w:eastAsia="Ubuntu" w:cs="Arial"/>
+                <w:b/>
+                <w:bCs/>
+                <w:lang w:val="pt-BR"/>
+              </w:rPr>
+            </w:pPr>
+            <w:r>
+              <w:rPr>
+                <w:rFonts w:hint="default" w:eastAsia="Ubuntu" w:cs="Arial"/>
+                <w:b w:val="0"/>
+                <w:bCs w:val="0"/>
+                <w:lang w:val="pt-BR"/>
+              </w:rPr>
+              <w:t xml:space="preserve">Ator clica em “Entrar” e é redirecionado para a tela </w:t>
+            </w:r>
+            <w:r>
+              <w:rPr>
+                <w:rFonts w:hint="default" w:ascii="Arial" w:hAnsi="Arial" w:eastAsia="Ubuntu" w:cs="Arial"/>
+                <w:color w:val="FF0000"/>
+              </w:rPr>
+              <w:t>1C – Autenticar</w:t>
+            </w:r>
+            <w:r>
+              <w:rPr>
+                <w:rFonts w:hint="default" w:eastAsia="Ubuntu" w:cs="Arial"/>
+                <w:color w:val="auto"/>
+                <w:lang w:val="pt-BR"/>
+              </w:rPr>
+              <w:t>;</w:t>
+            </w:r>
+          </w:p>
+          <w:p>
+            <w:pPr>
+              <w:numPr>
+                <w:ilvl w:val="0"/>
+                <w:numId w:val="3"/>
+              </w:numPr>
+              <w:spacing w:after="240"/>
+              <w:ind w:left="360" w:leftChars="0"/>
+              <w:jc w:val="both"/>
+              <w:rPr>
+                <w:rFonts w:hint="default" w:eastAsia="Ubuntu" w:cs="Arial"/>
+                <w:b/>
+                <w:bCs/>
+                <w:lang w:val="pt-BR"/>
+              </w:rPr>
+            </w:pPr>
+            <w:r>
+              <w:rPr>
+                <w:rFonts w:hint="default" w:eastAsia="Ubuntu" w:cs="Arial"/>
+                <w:color w:val="auto"/>
+                <w:lang w:val="pt-BR"/>
+              </w:rPr>
+              <w:t xml:space="preserve">Ator clica em “Realizar novo cadastro”, ver </w:t>
+            </w:r>
+            <w:r>
+              <w:rPr>
+                <w:rFonts w:hint="default" w:eastAsia="Ubuntu"/>
+                <w:color w:val="FF0000"/>
+                <w:lang w:val="pt-BR"/>
+              </w:rPr>
+              <w:t>CSU05 - RealizarCadastroPessoa</w:t>
+            </w:r>
+            <w:r>
+              <w:rPr>
+                <w:rFonts w:hint="default" w:eastAsia="Ubuntu"/>
+                <w:color w:val="auto"/>
+                <w:lang w:val="pt-BR"/>
+              </w:rPr>
+              <w:t>.</w:t>
             </w:r>
           </w:p>
         </w:tc>
@@ -1858,8 +2352,135 @@
               </w:rPr>
               <w:t>Revisão</w:t>
             </w:r>
-            <w:bookmarkStart w:id="5" w:name="_GoBack"/>
-            <w:bookmarkEnd w:id="5"/>
+          </w:p>
+        </w:tc>
+      </w:tr>
+      <w:tr>
+        <w:tblPrEx>
+          <w:tblBorders>
+            <w:top w:val="single" w:color="000000" w:sz="8" w:space="0"/>
+            <w:left w:val="single" w:color="000000" w:sz="8" w:space="0"/>
+            <w:bottom w:val="single" w:color="000000" w:sz="8" w:space="0"/>
+            <w:right w:val="single" w:color="000000" w:sz="8" w:space="0"/>
+            <w:insideH w:val="single" w:color="000000" w:sz="8" w:space="0"/>
+            <w:insideV w:val="single" w:color="000000" w:sz="8" w:space="0"/>
+          </w:tblBorders>
+          <w:tblCellMar>
+            <w:top w:w="0" w:type="dxa"/>
+            <w:left w:w="108" w:type="dxa"/>
+            <w:bottom w:w="0" w:type="dxa"/>
+            <w:right w:w="108" w:type="dxa"/>
+          </w:tblCellMar>
+        </w:tblPrEx>
+        <w:tc>
+          <w:tcPr>
+            <w:tcW w:w="3009" w:type="dxa"/>
+            <w:shd w:val="clear" w:color="auto" w:fill="auto"/>
+            <w:tcMar>
+              <w:top w:w="100" w:type="dxa"/>
+              <w:left w:w="100" w:type="dxa"/>
+              <w:bottom w:w="100" w:type="dxa"/>
+              <w:right w:w="100" w:type="dxa"/>
+            </w:tcMar>
+          </w:tcPr>
+          <w:p>
+            <w:pPr>
+              <w:widowControl w:val="0"/>
+              <w:pBdr>
+                <w:top w:val="none" w:color="auto" w:sz="0" w:space="0"/>
+                <w:left w:val="none" w:color="auto" w:sz="0" w:space="0"/>
+                <w:bottom w:val="none" w:color="auto" w:sz="0" w:space="0"/>
+                <w:right w:val="none" w:color="auto" w:sz="0" w:space="0"/>
+                <w:between w:val="none" w:color="auto" w:sz="0" w:space="0"/>
+              </w:pBdr>
+              <w:spacing w:line="240" w:lineRule="auto"/>
+              <w:jc w:val="center"/>
+              <w:rPr>
+                <w:rFonts w:hint="default" w:eastAsia="Ubuntu" w:cs="Arial"/>
+                <w:lang w:val="pt-BR"/>
+              </w:rPr>
+            </w:pPr>
+            <w:r>
+              <w:rPr>
+                <w:rFonts w:hint="default" w:eastAsia="Ubuntu" w:cs="Arial"/>
+                <w:lang w:val="pt-BR"/>
+              </w:rPr>
+              <w:t>05/01/2021</w:t>
+            </w:r>
+          </w:p>
+        </w:tc>
+        <w:tc>
+          <w:tcPr>
+            <w:tcW w:w="3010" w:type="dxa"/>
+            <w:shd w:val="clear" w:color="auto" w:fill="auto"/>
+            <w:tcMar>
+              <w:top w:w="100" w:type="dxa"/>
+              <w:left w:w="100" w:type="dxa"/>
+              <w:bottom w:w="100" w:type="dxa"/>
+              <w:right w:w="100" w:type="dxa"/>
+            </w:tcMar>
+          </w:tcPr>
+          <w:p>
+            <w:pPr>
+              <w:widowControl w:val="0"/>
+              <w:pBdr>
+                <w:top w:val="none" w:color="auto" w:sz="0" w:space="0"/>
+                <w:left w:val="none" w:color="auto" w:sz="0" w:space="0"/>
+                <w:bottom w:val="none" w:color="auto" w:sz="0" w:space="0"/>
+                <w:right w:val="none" w:color="auto" w:sz="0" w:space="0"/>
+                <w:between w:val="none" w:color="auto" w:sz="0" w:space="0"/>
+              </w:pBdr>
+              <w:spacing w:line="240" w:lineRule="auto"/>
+              <w:jc w:val="center"/>
+              <w:rPr>
+                <w:rFonts w:hint="default" w:eastAsia="Ubuntu" w:cs="Arial"/>
+                <w:lang w:val="pt-BR"/>
+              </w:rPr>
+            </w:pPr>
+            <w:r>
+              <w:rPr>
+                <w:rFonts w:hint="default" w:eastAsia="Ubuntu" w:cs="Arial"/>
+                <w:lang w:val="pt-BR"/>
+              </w:rPr>
+              <w:t>Liliane Costa</w:t>
+            </w:r>
+          </w:p>
+        </w:tc>
+        <w:tc>
+          <w:tcPr>
+            <w:tcW w:w="3010" w:type="dxa"/>
+            <w:shd w:val="clear" w:color="auto" w:fill="auto"/>
+            <w:tcMar>
+              <w:top w:w="100" w:type="dxa"/>
+              <w:left w:w="100" w:type="dxa"/>
+              <w:bottom w:w="100" w:type="dxa"/>
+              <w:right w:w="100" w:type="dxa"/>
+            </w:tcMar>
+          </w:tcPr>
+          <w:p>
+            <w:pPr>
+              <w:widowControl w:val="0"/>
+              <w:pBdr>
+                <w:top w:val="none" w:color="auto" w:sz="0" w:space="0"/>
+                <w:left w:val="none" w:color="auto" w:sz="0" w:space="0"/>
+                <w:bottom w:val="none" w:color="auto" w:sz="0" w:space="0"/>
+                <w:right w:val="none" w:color="auto" w:sz="0" w:space="0"/>
+                <w:between w:val="none" w:color="auto" w:sz="0" w:space="0"/>
+              </w:pBdr>
+              <w:spacing w:line="240" w:lineRule="auto"/>
+              <w:jc w:val="center"/>
+              <w:rPr>
+                <w:rFonts w:hint="default" w:eastAsia="Ubuntu" w:cs="Arial"/>
+                <w:lang w:val="pt-BR"/>
+              </w:rPr>
+            </w:pPr>
+            <w:r>
+              <w:rPr>
+                <w:rFonts w:hint="default" w:eastAsia="Ubuntu" w:cs="Arial"/>
+                <w:lang w:val="pt-BR"/>
+              </w:rPr>
+              <w:t>Atualização</w:t>
+            </w:r>
           </w:p>
         </w:tc>
       </w:tr>
@@ -1919,7 +2540,7 @@
   <w:footnote w:type="separator" w:id="0">
     <w:p>
       <w:pPr>
-        <w:spacing w:line="240" w:lineRule="auto"/>
+        <w:spacing w:before="0" w:after="0" w:line="240" w:lineRule="auto"/>
       </w:pPr>
       <w:r>
         <w:separator/>
@@ -1929,7 +2550,7 @@
   <w:footnote w:type="continuationSeparator" w:id="1">
     <w:p>
       <w:pPr>
-        <w:spacing w:line="240" w:lineRule="auto"/>
+        <w:spacing w:before="0" w:after="0" w:line="240" w:lineRule="auto"/>
       </w:pPr>
       <w:r>
         <w:continuationSeparator/>
@@ -1942,6 +2563,18 @@
 <file path=word/numbering.xml><?xml version="1.0" encoding="utf-8"?>
 <w:numbering xmlns:wpc="http://schemas.microsoft.com/office/word/2010/wordprocessingCanvas" xmlns:mc="http://schemas.openxmlformats.org/markup-compatibility/2006" xmlns:o="urn:schemas-microsoft-com:office:office" xmlns:r="http://schemas.openxmlformats.org/officeDocument/2006/relationships" xmlns:m="http://schemas.openxmlformats.org/officeDocument/2006/math" xmlns:v="urn:schemas-microsoft-com:vml" xmlns:wp14="http://schemas.microsoft.com/office/word/2010/wordprocessingDrawing" xmlns:wp="http://schemas.openxmlformats.org/drawingml/2006/wordprocessingDrawing" xmlns:w10="urn:schemas-microsoft-com:office:word" xmlns:w="http://schemas.openxmlformats.org/wordprocessingml/2006/main" xmlns:w14="http://schemas.microsoft.com/office/word/2010/wordml" xmlns:wpg="http://schemas.microsoft.com/office/word/2010/wordprocessingGroup" xmlns:wpi="http://schemas.microsoft.com/office/word/2010/wordprocessingInk" xmlns:wne="http://schemas.microsoft.com/office/word/2006/wordml" xmlns:wps="http://schemas.microsoft.com/office/word/2010/wordprocessingShape" xmlns:wpsCustomData="http://www.wps.cn/officeDocument/2013/wpsCustomData" mc:Ignorable="w14 wp14">
   <w:abstractNum w:abstractNumId="0">
+    <w:nsid w:val="10E068F3"/>
+    <w:multiLevelType w:val="singleLevel"/>
+    <w:tmpl w:val="10E068F3"/>
+    <w:lvl w:ilvl="0" w:tentative="0">
+      <w:start w:val="1"/>
+      <w:numFmt w:val="decimal"/>
+      <w:suff w:val="space"/>
+      <w:lvlText w:val="%1."/>
+      <w:lvlJc w:val="left"/>
+    </w:lvl>
+  </w:abstractNum>
+  <w:abstractNum w:abstractNumId="1">
     <w:nsid w:val="21660204"/>
     <w:multiLevelType w:val="multilevel"/>
     <w:tmpl w:val="21660204"/>
@@ -1954,6 +2587,9 @@
         <w:ind w:left="720" w:hanging="360"/>
       </w:pPr>
       <w:rPr>
+        <w:rFonts w:hint="default"/>
+        <w:b/>
+        <w:bCs/>
         <w:u w:val="none"/>
       </w:rPr>
     </w:lvl>
@@ -2054,7 +2690,7 @@
       </w:rPr>
     </w:lvl>
   </w:abstractNum>
-  <w:abstractNum w:abstractNumId="1">
+  <w:abstractNum w:abstractNumId="2">
     <w:nsid w:val="5D430B7D"/>
     <w:multiLevelType w:val="multilevel"/>
     <w:tmpl w:val="5D430B7D"/>
@@ -2067,6 +2703,9 @@
         <w:ind w:left="360" w:hanging="360"/>
       </w:pPr>
       <w:rPr>
+        <w:rFonts w:hint="default"/>
+        <w:b/>
+        <w:bCs/>
         <w:u w:val="none"/>
       </w:rPr>
     </w:lvl>
@@ -2168,9 +2807,12 @@
     </w:lvl>
   </w:abstractNum>
   <w:num w:numId="1">
+    <w:abstractNumId w:val="2"/>
+  </w:num>
+  <w:num w:numId="2">
     <w:abstractNumId w:val="1"/>
   </w:num>
-  <w:num w:numId="2">
+  <w:num w:numId="3">
     <w:abstractNumId w:val="0"/>
   </w:num>
 </w:numbering>
@@ -2184,6 +2826,7 @@
         <w:rFonts w:asciiTheme="minorHAnsi" w:hAnsiTheme="minorHAnsi" w:eastAsiaTheme="minorHAnsi" w:cstheme="minorBidi"/>
       </w:rPr>
     </w:rPrDefault>
+    <w:pPrDefault/>
   </w:docDefaults>
   <w:latentStyles w:count="260" w:defQFormat="0" w:defUnhideWhenUsed="1" w:defSemiHidden="1" w:defUIPriority="99" w:defLockedState="0">
     <w:lsdException w:qFormat="1" w:unhideWhenUsed="0" w:uiPriority="0" w:semiHidden="0" w:name="Normal"/>
@@ -2336,104 +2979,6 @@
     <w:lsdException w:uiPriority="99" w:name="Balloon Text"/>
     <w:lsdException w:unhideWhenUsed="0" w:uiPriority="39" w:semiHidden="0" w:name="Table Grid"/>
     <w:lsdException w:unhideWhenUsed="0" w:uiPriority="99" w:semiHidden="0" w:name="Table Theme"/>
-    <w:lsdException w:unhideWhenUsed="0" w:uiPriority="60" w:semiHidden="0" w:name="Light Shading"/>
-    <w:lsdException w:unhideWhenUsed="0" w:uiPriority="61" w:semiHidden="0" w:name="Light List"/>
-    <w:lsdException w:unhideWhenUsed="0" w:uiPriority="62" w:semiHidden="0" w:name="Light Grid"/>
-    <w:lsdException w:unhideWhenUsed="0" w:uiPriority="63" w:semiHidden="0" w:name="Medium Shading 1"/>
-    <w:lsdException w:unhideWhenUsed="0" w:uiPriority="64" w:semiHidden="0" w:name="Medium Shading 2"/>
-    <w:lsdException w:unhideWhenUsed="0" w:uiPriority="65" w:semiHidden="0" w:name="Medium List 1"/>
-    <w:lsdException w:unhideWhenUsed="0" w:uiPriority="66" w:semiHidden="0" w:name="Medium List 2"/>
-    <w:lsdException w:unhideWhenUsed="0" w:uiPriority="67" w:semiHidden="0" w:name="Medium Grid 1"/>
-    <w:lsdException w:unhideWhenUsed="0" w:uiPriority="68" w:semiHidden="0" w:name="Medium Grid 2"/>
-    <w:lsdException w:unhideWhenUsed="0" w:uiPriority="69" w:semiHidden="0" w:name="Medium Grid 3"/>
-    <w:lsdException w:unhideWhenUsed="0" w:uiPriority="70" w:semiHidden="0" w:name="Dark List"/>
-    <w:lsdException w:unhideWhenUsed="0" w:uiPriority="71" w:semiHidden="0" w:name="Colorful Shading"/>
-    <w:lsdException w:unhideWhenUsed="0" w:uiPriority="72" w:semiHidden="0" w:name="Colorful List"/>
-    <w:lsdException w:unhideWhenUsed="0" w:uiPriority="73" w:semiHidden="0" w:name="Colorful Grid"/>
-    <w:lsdException w:unhideWhenUsed="0" w:uiPriority="60" w:semiHidden="0" w:name="Light Shading Accent 1"/>
-    <w:lsdException w:unhideWhenUsed="0" w:uiPriority="61" w:semiHidden="0" w:name="Light List Accent 1"/>
-    <w:lsdException w:unhideWhenUsed="0" w:uiPriority="62" w:semiHidden="0" w:name="Light Grid Accent 1"/>
-    <w:lsdException w:unhideWhenUsed="0" w:uiPriority="63" w:semiHidden="0" w:name="Medium Shading 1 Accent 1"/>
-    <w:lsdException w:unhideWhenUsed="0" w:uiPriority="64" w:semiHidden="0" w:name="Medium Shading 2 Accent 1"/>
-    <w:lsdException w:unhideWhenUsed="0" w:uiPriority="65" w:semiHidden="0" w:name="Medium List 1 Accent 1"/>
-    <w:lsdException w:unhideWhenUsed="0" w:uiPriority="66" w:semiHidden="0" w:name="Medium List 2 Accent 1"/>
-    <w:lsdException w:unhideWhenUsed="0" w:uiPriority="67" w:semiHidden="0" w:name="Medium Grid 1 Accent 1"/>
-    <w:lsdException w:unhideWhenUsed="0" w:uiPriority="68" w:semiHidden="0" w:name="Medium Grid 2 Accent 1"/>
-    <w:lsdException w:unhideWhenUsed="0" w:uiPriority="69" w:semiHidden="0" w:name="Medium Grid 3 Accent 1"/>
-    <w:lsdException w:unhideWhenUsed="0" w:uiPriority="70" w:semiHidden="0" w:name="Dark List Accent 1"/>
-    <w:lsdException w:unhideWhenUsed="0" w:uiPriority="71" w:semiHidden="0" w:name="Colorful Shading Accent 1"/>
-    <w:lsdException w:unhideWhenUsed="0" w:uiPriority="72" w:semiHidden="0" w:name="Colorful List Accent 1"/>
-    <w:lsdException w:unhideWhenUsed="0" w:uiPriority="73" w:semiHidden="0" w:name="Colorful Grid Accent 1"/>
-    <w:lsdException w:unhideWhenUsed="0" w:uiPriority="60" w:semiHidden="0" w:name="Light Shading Accent 2"/>
-    <w:lsdException w:unhideWhenUsed="0" w:uiPriority="61" w:semiHidden="0" w:name="Light List Accent 2"/>
-    <w:lsdException w:unhideWhenUsed="0" w:uiPriority="62" w:semiHidden="0" w:name="Light Grid Accent 2"/>
-    <w:lsdException w:unhideWhenUsed="0" w:uiPriority="63" w:semiHidden="0" w:name="Medium Shading 1 Accent 2"/>
-    <w:lsdException w:unhideWhenUsed="0" w:uiPriority="64" w:semiHidden="0" w:name="Medium Shading 2 Accent 2"/>
-    <w:lsdException w:unhideWhenUsed="0" w:uiPriority="65" w:semiHidden="0" w:name="Medium List 1 Accent 2"/>
-    <w:lsdException w:unhideWhenUsed="0" w:uiPriority="66" w:semiHidden="0" w:name="Medium List 2 Accent 2"/>
-    <w:lsdException w:unhideWhenUsed="0" w:uiPriority="67" w:semiHidden="0" w:name="Medium Grid 1 Accent 2"/>
-    <w:lsdException w:unhideWhenUsed="0" w:uiPriority="68" w:semiHidden="0" w:name="Medium Grid 2 Accent 2"/>
-    <w:lsdException w:unhideWhenUsed="0" w:uiPriority="69" w:semiHidden="0" w:name="Medium Grid 3 Accent 2"/>
-    <w:lsdException w:unhideWhenUsed="0" w:uiPriority="70" w:semiHidden="0" w:name="Dark List Accent 2"/>
-    <w:lsdException w:unhideWhenUsed="0" w:uiPriority="71" w:semiHidden="0" w:name="Colorful Shading Accent 2"/>
-    <w:lsdException w:unhideWhenUsed="0" w:uiPriority="72" w:semiHidden="0" w:name="Colorful List Accent 2"/>
-    <w:lsdException w:unhideWhenUsed="0" w:uiPriority="73" w:semiHidden="0" w:name="Colorful Grid Accent 2"/>
-    <w:lsdException w:unhideWhenUsed="0" w:uiPriority="60" w:semiHidden="0" w:name="Light Shading Accent 3"/>
-    <w:lsdException w:unhideWhenUsed="0" w:uiPriority="61" w:semiHidden="0" w:name="Light List Accent 3"/>
-    <w:lsdException w:unhideWhenUsed="0" w:uiPriority="62" w:semiHidden="0" w:name="Light Grid Accent 3"/>
-    <w:lsdException w:unhideWhenUsed="0" w:uiPriority="63" w:semiHidden="0" w:name="Medium Shading 1 Accent 3"/>
-    <w:lsdException w:unhideWhenUsed="0" w:uiPriority="64" w:semiHidden="0" w:name="Medium Shading 2 Accent 3"/>
-    <w:lsdException w:unhideWhenUsed="0" w:uiPriority="65" w:semiHidden="0" w:name="Medium List 1 Accent 3"/>
-    <w:lsdException w:unhideWhenUsed="0" w:uiPriority="66" w:semiHidden="0" w:name="Medium List 2 Accent 3"/>
-    <w:lsdException w:unhideWhenUsed="0" w:uiPriority="67" w:semiHidden="0" w:name="Medium Grid 1 Accent 3"/>
-    <w:lsdException w:unhideWhenUsed="0" w:uiPriority="68" w:semiHidden="0" w:name="Medium Grid 2 Accent 3"/>
-    <w:lsdException w:unhideWhenUsed="0" w:uiPriority="69" w:semiHidden="0" w:name="Medium Grid 3 Accent 3"/>
-    <w:lsdException w:unhideWhenUsed="0" w:uiPriority="70" w:semiHidden="0" w:name="Dark List Accent 3"/>
-    <w:lsdException w:unhideWhenUsed="0" w:uiPriority="71" w:semiHidden="0" w:name="Colorful Shading Accent 3"/>
-    <w:lsdException w:unhideWhenUsed="0" w:uiPriority="72" w:semiHidden="0" w:name="Colorful List Accent 3"/>
-    <w:lsdException w:unhideWhenUsed="0" w:uiPriority="73" w:semiHidden="0" w:name="Colorful Grid Accent 3"/>
-    <w:lsdException w:unhideWhenUsed="0" w:uiPriority="60" w:semiHidden="0" w:name="Light Shading Accent 4"/>
-    <w:lsdException w:unhideWhenUsed="0" w:uiPriority="61" w:semiHidden="0" w:name="Light List Accent 4"/>
-    <w:lsdException w:unhideWhenUsed="0" w:uiPriority="62" w:semiHidden="0" w:name="Light Grid Accent 4"/>
-    <w:lsdException w:unhideWhenUsed="0" w:uiPriority="63" w:semiHidden="0" w:name="Medium Shading 1 Accent 4"/>
-    <w:lsdException w:unhideWhenUsed="0" w:uiPriority="64" w:semiHidden="0" w:name="Medium Shading 2 Accent 4"/>
-    <w:lsdException w:unhideWhenUsed="0" w:uiPriority="65" w:semiHidden="0" w:name="Medium List 1 Accent 4"/>
-    <w:lsdException w:unhideWhenUsed="0" w:uiPriority="66" w:semiHidden="0" w:name="Medium List 2 Accent 4"/>
-    <w:lsdException w:unhideWhenUsed="0" w:uiPriority="67" w:semiHidden="0" w:name="Medium Grid 1 Accent 4"/>
-    <w:lsdException w:unhideWhenUsed="0" w:uiPriority="68" w:semiHidden="0" w:name="Medium Grid 2 Accent 4"/>
-    <w:lsdException w:unhideWhenUsed="0" w:uiPriority="69" w:semiHidden="0" w:name="Medium Grid 3 Accent 4"/>
-    <w:lsdException w:unhideWhenUsed="0" w:uiPriority="70" w:semiHidden="0" w:name="Dark List Accent 4"/>
-    <w:lsdException w:unhideWhenUsed="0" w:uiPriority="71" w:semiHidden="0" w:name="Colorful Shading Accent 4"/>
-    <w:lsdException w:unhideWhenUsed="0" w:uiPriority="72" w:semiHidden="0" w:name="Colorful List Accent 4"/>
-    <w:lsdException w:unhideWhenUsed="0" w:uiPriority="73" w:semiHidden="0" w:name="Colorful Grid Accent 4"/>
-    <w:lsdException w:unhideWhenUsed="0" w:uiPriority="60" w:semiHidden="0" w:name="Light Shading Accent 5"/>
-    <w:lsdException w:unhideWhenUsed="0" w:uiPriority="61" w:semiHidden="0" w:name="Light List Accent 5"/>
-    <w:lsdException w:unhideWhenUsed="0" w:uiPriority="62" w:semiHidden="0" w:name="Light Grid Accent 5"/>
-    <w:lsdException w:unhideWhenUsed="0" w:uiPriority="63" w:semiHidden="0" w:name="Medium Shading 1 Accent 5"/>
-    <w:lsdException w:unhideWhenUsed="0" w:uiPriority="64" w:semiHidden="0" w:name="Medium Shading 2 Accent 5"/>
-    <w:lsdException w:unhideWhenUsed="0" w:uiPriority="65" w:semiHidden="0" w:name="Medium List 1 Accent 5"/>
-    <w:lsdException w:unhideWhenUsed="0" w:uiPriority="66" w:semiHidden="0" w:name="Medium List 2 Accent 5"/>
-    <w:lsdException w:unhideWhenUsed="0" w:uiPriority="67" w:semiHidden="0" w:name="Medium Grid 1 Accent 5"/>
-    <w:lsdException w:unhideWhenUsed="0" w:uiPriority="68" w:semiHidden="0" w:name="Medium Grid 2 Accent 5"/>
-    <w:lsdException w:unhideWhenUsed="0" w:uiPriority="69" w:semiHidden="0" w:name="Medium Grid 3 Accent 5"/>
-    <w:lsdException w:unhideWhenUsed="0" w:uiPriority="70" w:semiHidden="0" w:name="Dark List Accent 5"/>
-    <w:lsdException w:unhideWhenUsed="0" w:uiPriority="71" w:semiHidden="0" w:name="Colorful Shading Accent 5"/>
-    <w:lsdException w:unhideWhenUsed="0" w:uiPriority="72" w:semiHidden="0" w:name="Colorful List Accent 5"/>
-    <w:lsdException w:unhideWhenUsed="0" w:uiPriority="73" w:semiHidden="0" w:name="Colorful Grid Accent 5"/>
-    <w:lsdException w:unhideWhenUsed="0" w:uiPriority="60" w:semiHidden="0" w:name="Light Shading Accent 6"/>
-    <w:lsdException w:unhideWhenUsed="0" w:uiPriority="61" w:semiHidden="0" w:name="Light List Accent 6"/>
-    <w:lsdException w:unhideWhenUsed="0" w:uiPriority="62" w:semiHidden="0" w:name="Light Grid Accent 6"/>
-    <w:lsdException w:unhideWhenUsed="0" w:uiPriority="63" w:semiHidden="0" w:name="Medium Shading 1 Accent 6"/>
-    <w:lsdException w:unhideWhenUsed="0" w:uiPriority="64" w:semiHidden="0" w:name="Medium Shading 2 Accent 6"/>
-    <w:lsdException w:unhideWhenUsed="0" w:uiPriority="65" w:semiHidden="0" w:name="Medium List 1 Accent 6"/>
-    <w:lsdException w:unhideWhenUsed="0" w:uiPriority="66" w:semiHidden="0" w:name="Medium List 2 Accent 6"/>
-    <w:lsdException w:unhideWhenUsed="0" w:uiPriority="67" w:semiHidden="0" w:name="Medium Grid 1 Accent 6"/>
-    <w:lsdException w:unhideWhenUsed="0" w:uiPriority="68" w:semiHidden="0" w:name="Medium Grid 2 Accent 6"/>
-    <w:lsdException w:unhideWhenUsed="0" w:uiPriority="69" w:semiHidden="0" w:name="Medium Grid 3 Accent 6"/>
-    <w:lsdException w:unhideWhenUsed="0" w:uiPriority="70" w:semiHidden="0" w:name="Dark List Accent 6"/>
-    <w:lsdException w:unhideWhenUsed="0" w:uiPriority="71" w:semiHidden="0" w:name="Colorful Shading Accent 6"/>
-    <w:lsdException w:unhideWhenUsed="0" w:uiPriority="72" w:semiHidden="0" w:name="Colorful List Accent 6"/>
-    <w:lsdException w:unhideWhenUsed="0" w:uiPriority="73" w:semiHidden="0" w:name="Colorful Grid Accent 6"/>
   </w:latentStyles>
   <w:style w:type="paragraph" w:default="1" w:styleId="1">
     <w:name w:val="Normal"/>
@@ -2623,7 +3168,7 @@
         <a:solidFill>
           <a:schemeClr val="phClr"/>
         </a:solidFill>
-        <a:gradFill rotWithShape="true">
+        <a:gradFill rotWithShape="1">
           <a:gsLst>
             <a:gs pos="0">
               <a:schemeClr val="phClr">
@@ -2647,9 +3192,9 @@
               </a:schemeClr>
             </a:gs>
           </a:gsLst>
-          <a:lin ang="5400000" scaled="false"/>
+          <a:lin ang="5400000" scaled="0"/>
         </a:gradFill>
-        <a:gradFill rotWithShape="true">
+        <a:gradFill rotWithShape="1">
           <a:gsLst>
             <a:gs pos="0">
               <a:schemeClr val="phClr">
@@ -2673,7 +3218,7 @@
               </a:schemeClr>
             </a:gs>
           </a:gsLst>
-          <a:lin ang="5400000" scaled="false"/>
+          <a:lin ang="5400000" scaled="0"/>
         </a:gradFill>
       </a:fillStyleLst>
       <a:lnStyleLst>
@@ -2726,7 +3271,7 @@
             <a:satMod val="170000"/>
           </a:schemeClr>
         </a:solidFill>
-        <a:gradFill rotWithShape="true">
+        <a:gradFill rotWithShape="1">
           <a:gsLst>
             <a:gs pos="0">
               <a:schemeClr val="phClr">
@@ -2751,7 +3296,7 @@
               </a:schemeClr>
             </a:gs>
           </a:gsLst>
-          <a:lin ang="5400000" scaled="false"/>
+          <a:lin ang="5400000" scaled="0"/>
         </a:gradFill>
       </a:bgFillStyleLst>
     </a:fmtScheme>

</xml_diff>